<commit_message>
basic deposit functionality added
</commit_message>
<xml_diff>
--- a/src/main/resources/docs/PiggyBankTechnicalGuide.docx
+++ b/src/main/resources/docs/PiggyBankTechnicalGuide.docx
@@ -276,8 +276,13 @@
               <w:ind w:left="0"/>
               <w:jc w:val="both"/>
             </w:pPr>
-            <w:r>
-              <w:t>Varchar(10)</w:t>
+            <w:proofErr w:type="gramStart"/>
+            <w:r>
+              <w:t>Varchar(</w:t>
+            </w:r>
+            <w:proofErr w:type="gramEnd"/>
+            <w:r>
+              <w:t>10)</w:t>
             </w:r>
           </w:p>
         </w:tc>
@@ -323,8 +328,13 @@
               <w:ind w:left="0"/>
               <w:jc w:val="both"/>
             </w:pPr>
-            <w:r>
-              <w:t>Varchar(20)</w:t>
+            <w:proofErr w:type="gramStart"/>
+            <w:r>
+              <w:t>Varchar(</w:t>
+            </w:r>
+            <w:proofErr w:type="gramEnd"/>
+            <w:r>
+              <w:t>20)</w:t>
             </w:r>
           </w:p>
         </w:tc>
@@ -467,8 +477,13 @@
               <w:ind w:left="0"/>
               <w:jc w:val="both"/>
             </w:pPr>
-            <w:r>
-              <w:t>Varchar(10)</w:t>
+            <w:proofErr w:type="gramStart"/>
+            <w:r>
+              <w:t>Varchar(</w:t>
+            </w:r>
+            <w:proofErr w:type="gramEnd"/>
+            <w:r>
+              <w:t>10)</w:t>
             </w:r>
           </w:p>
         </w:tc>
@@ -589,8 +604,13 @@
               <w:ind w:left="0"/>
               <w:jc w:val="both"/>
             </w:pPr>
-            <w:r>
-              <w:t>Varchar(10)</w:t>
+            <w:proofErr w:type="gramStart"/>
+            <w:r>
+              <w:t>Varchar(</w:t>
+            </w:r>
+            <w:proofErr w:type="gramEnd"/>
+            <w:r>
+              <w:t>10)</w:t>
             </w:r>
           </w:p>
         </w:tc>
@@ -636,8 +656,13 @@
               <w:ind w:left="0"/>
               <w:jc w:val="both"/>
             </w:pPr>
-            <w:r>
-              <w:t>Varchar(30)</w:t>
+            <w:proofErr w:type="gramStart"/>
+            <w:r>
+              <w:t>Varchar(</w:t>
+            </w:r>
+            <w:proofErr w:type="gramEnd"/>
+            <w:r>
+              <w:t>30)</w:t>
             </w:r>
           </w:p>
         </w:tc>
@@ -683,8 +708,13 @@
               <w:ind w:left="0"/>
               <w:jc w:val="both"/>
             </w:pPr>
-            <w:r>
-              <w:t>Varchar(50)</w:t>
+            <w:proofErr w:type="gramStart"/>
+            <w:r>
+              <w:t>Varchar(</w:t>
+            </w:r>
+            <w:proofErr w:type="gramEnd"/>
+            <w:r>
+              <w:t>50)</w:t>
             </w:r>
           </w:p>
         </w:tc>
@@ -730,8 +760,13 @@
               <w:ind w:left="0"/>
               <w:jc w:val="both"/>
             </w:pPr>
-            <w:r>
-              <w:t>Varchar(30)</w:t>
+            <w:proofErr w:type="gramStart"/>
+            <w:r>
+              <w:t>Varchar(</w:t>
+            </w:r>
+            <w:proofErr w:type="gramEnd"/>
+            <w:r>
+              <w:t>30)</w:t>
             </w:r>
           </w:p>
         </w:tc>
@@ -777,8 +812,13 @@
               <w:ind w:left="0"/>
               <w:jc w:val="both"/>
             </w:pPr>
-            <w:r>
-              <w:t>Varchar(50)</w:t>
+            <w:proofErr w:type="gramStart"/>
+            <w:r>
+              <w:t>Varchar(</w:t>
+            </w:r>
+            <w:proofErr w:type="gramEnd"/>
+            <w:r>
+              <w:t>50)</w:t>
             </w:r>
           </w:p>
         </w:tc>
@@ -809,11 +849,9 @@
               <w:ind w:left="0"/>
               <w:jc w:val="both"/>
             </w:pPr>
-            <w:proofErr w:type="spellStart"/>
             <w:r>
               <w:t>Is_organizer</w:t>
             </w:r>
-            <w:proofErr w:type="spellEnd"/>
           </w:p>
         </w:tc>
         <w:tc>
@@ -826,11 +864,9 @@
               <w:ind w:left="0"/>
               <w:jc w:val="both"/>
             </w:pPr>
-            <w:proofErr w:type="spellStart"/>
             <w:r>
               <w:t>boolean</w:t>
             </w:r>
-            <w:proofErr w:type="spellEnd"/>
           </w:p>
         </w:tc>
         <w:tc>
@@ -953,8 +989,13 @@
               <w:pStyle w:val="ListParagraph"/>
               <w:ind w:left="0"/>
             </w:pPr>
-            <w:r>
-              <w:t>Varchar(10)</w:t>
+            <w:proofErr w:type="gramStart"/>
+            <w:r>
+              <w:t>Varchar(</w:t>
+            </w:r>
+            <w:proofErr w:type="gramEnd"/>
+            <w:r>
+              <w:t>10)</w:t>
             </w:r>
           </w:p>
         </w:tc>
@@ -983,8 +1024,13 @@
               <w:pStyle w:val="ListParagraph"/>
               <w:ind w:left="0"/>
             </w:pPr>
-            <w:r>
-              <w:t>Varchar(10)</w:t>
+            <w:proofErr w:type="gramStart"/>
+            <w:r>
+              <w:t>Varchar(</w:t>
+            </w:r>
+            <w:proofErr w:type="gramEnd"/>
+            <w:r>
+              <w:t>10)</w:t>
             </w:r>
           </w:p>
         </w:tc>
@@ -1013,8 +1059,13 @@
               <w:pStyle w:val="ListParagraph"/>
               <w:ind w:left="0"/>
             </w:pPr>
-            <w:r>
-              <w:t>Varchar(10)</w:t>
+            <w:proofErr w:type="gramStart"/>
+            <w:r>
+              <w:t>Varchar(</w:t>
+            </w:r>
+            <w:proofErr w:type="gramEnd"/>
+            <w:r>
+              <w:t>10)</w:t>
             </w:r>
           </w:p>
         </w:tc>
@@ -1044,8 +1095,13 @@
               <w:pStyle w:val="ListParagraph"/>
               <w:ind w:left="0"/>
             </w:pPr>
-            <w:r>
-              <w:t>Varchar(10)</w:t>
+            <w:proofErr w:type="gramStart"/>
+            <w:r>
+              <w:t>Varchar(</w:t>
+            </w:r>
+            <w:proofErr w:type="gramEnd"/>
+            <w:r>
+              <w:t>10)</w:t>
             </w:r>
           </w:p>
         </w:tc>
@@ -1266,12 +1322,8 @@
             </w:r>
             <w:r>
               <w:softHyphen/>
-            </w:r>
-            <w:proofErr w:type="spellStart"/>
-            <w:r>
               <w:t>oldValue</w:t>
             </w:r>
-            <w:proofErr w:type="spellEnd"/>
           </w:p>
         </w:tc>
         <w:tc>
@@ -1313,11 +1365,9 @@
               <w:pStyle w:val="ListParagraph"/>
               <w:ind w:left="0"/>
             </w:pPr>
-            <w:proofErr w:type="spellStart"/>
             <w:r>
               <w:t>newValue</w:t>
             </w:r>
-            <w:proofErr w:type="spellEnd"/>
           </w:p>
         </w:tc>
         <w:tc>
@@ -1458,6 +1508,9 @@
             <w:r>
               <w:t>Id</w:t>
             </w:r>
+            <w:r>
+              <w:t xml:space="preserve"> (PK)</w:t>
+            </w:r>
           </w:p>
         </w:tc>
         <w:tc>
@@ -1500,7 +1553,13 @@
               <w:ind w:left="0"/>
             </w:pPr>
             <w:r>
-              <w:t>MemId</w:t>
+              <w:t>Mem</w:t>
+            </w:r>
+            <w:r>
+              <w:t>ber</w:t>
+            </w:r>
+            <w:r>
+              <w:t>Id</w:t>
             </w:r>
           </w:p>
         </w:tc>
@@ -1544,7 +1603,13 @@
               <w:ind w:left="0"/>
             </w:pPr>
             <w:r>
-              <w:t>GrpId</w:t>
+              <w:t>Gr</w:t>
+            </w:r>
+            <w:r>
+              <w:t>ou</w:t>
+            </w:r>
+            <w:r>
+              <w:t>pId</w:t>
             </w:r>
           </w:p>
         </w:tc>
@@ -1630,8 +1695,14 @@
             <w:pPr>
               <w:pStyle w:val="ListParagraph"/>
               <w:ind w:left="0"/>
-            </w:pPr>
-            <w:r>
+              <w:rPr>
+                <w:highlight w:val="yellow"/>
+              </w:rPr>
+            </w:pPr>
+            <w:r>
+              <w:rPr>
+                <w:highlight w:val="yellow"/>
+              </w:rPr>
               <w:t>Date</w:t>
             </w:r>
           </w:p>
@@ -1644,8 +1715,14 @@
             <w:pPr>
               <w:pStyle w:val="ListParagraph"/>
               <w:ind w:left="0"/>
-            </w:pPr>
-            <w:r>
+              <w:rPr>
+                <w:highlight w:val="yellow"/>
+              </w:rPr>
+            </w:pPr>
+            <w:r>
+              <w:rPr>
+                <w:highlight w:val="yellow"/>
+              </w:rPr>
               <w:t>date</w:t>
             </w:r>
           </w:p>
@@ -1658,8 +1735,14 @@
             <w:pPr>
               <w:pStyle w:val="ListParagraph"/>
               <w:ind w:left="0"/>
-            </w:pPr>
-            <w:r>
+              <w:rPr>
+                <w:highlight w:val="yellow"/>
+              </w:rPr>
+            </w:pPr>
+            <w:r>
+              <w:rPr>
+                <w:highlight w:val="yellow"/>
+              </w:rPr>
               <w:t>Deposited date.</w:t>
             </w:r>
           </w:p>
@@ -1676,7 +1759,10 @@
               <w:ind w:left="0"/>
             </w:pPr>
             <w:r>
-              <w:t>Month</w:t>
+              <w:t>Deposit_m</w:t>
+            </w:r>
+            <w:r>
+              <w:t>onth</w:t>
             </w:r>
           </w:p>
         </w:tc>
@@ -1719,11 +1805,24 @@
               <w:pStyle w:val="ListParagraph"/>
               <w:ind w:left="0"/>
             </w:pPr>
-            <w:proofErr w:type="spellStart"/>
-            <w:r>
-              <w:t>Bank_transaction_id</w:t>
-            </w:r>
-            <w:proofErr w:type="spellEnd"/>
+            <w:r>
+              <w:t>B</w:t>
+            </w:r>
+            <w:r>
+              <w:t>ank</w:t>
+            </w:r>
+            <w:r>
+              <w:t>_</w:t>
+            </w:r>
+            <w:r>
+              <w:t>Tx</w:t>
+            </w:r>
+            <w:r>
+              <w:t>_</w:t>
+            </w:r>
+            <w:r>
+              <w:t>id</w:t>
+            </w:r>
           </w:p>
         </w:tc>
         <w:tc>
@@ -1765,11 +1864,9 @@
               <w:pStyle w:val="ListParagraph"/>
               <w:ind w:left="0"/>
             </w:pPr>
-            <w:proofErr w:type="spellStart"/>
             <w:r>
               <w:t>Loan_id</w:t>
             </w:r>
-            <w:proofErr w:type="spellEnd"/>
           </w:p>
         </w:tc>
         <w:tc>
@@ -1811,11 +1908,15 @@
               <w:pStyle w:val="ListParagraph"/>
               <w:ind w:left="0"/>
             </w:pPr>
-            <w:proofErr w:type="spellStart"/>
-            <w:r>
-              <w:t>Interest_amount</w:t>
-            </w:r>
-            <w:proofErr w:type="spellEnd"/>
+            <w:r>
+              <w:t>Int</w:t>
+            </w:r>
+            <w:r>
+              <w:t>_</w:t>
+            </w:r>
+            <w:r>
+              <w:t>amount</w:t>
+            </w:r>
           </w:p>
         </w:tc>
         <w:tc>
@@ -1842,15 +1943,7 @@
               <w:ind w:left="0"/>
             </w:pPr>
             <w:r>
-              <w:t xml:space="preserve">Interest amount against the principal/outstanding amount of the loan. It will be empty if the </w:t>
-            </w:r>
-            <w:proofErr w:type="spellStart"/>
-            <w:r>
-              <w:t>loan_id</w:t>
-            </w:r>
-            <w:proofErr w:type="spellEnd"/>
-            <w:r>
-              <w:t xml:space="preserve"> is empty. </w:t>
+              <w:t xml:space="preserve">Interest amount against the principal/outstanding amount of the loan. It will be empty if the loan_id is empty. </w:t>
             </w:r>
           </w:p>
         </w:tc>
@@ -2071,11 +2164,9 @@
               <w:pStyle w:val="ListParagraph"/>
               <w:ind w:left="0"/>
             </w:pPr>
-            <w:proofErr w:type="spellStart"/>
             <w:r>
               <w:t>total_amount</w:t>
             </w:r>
-            <w:proofErr w:type="spellEnd"/>
           </w:p>
         </w:tc>
         <w:tc>
@@ -2117,11 +2208,9 @@
               <w:pStyle w:val="ListParagraph"/>
               <w:ind w:left="0"/>
             </w:pPr>
-            <w:proofErr w:type="spellStart"/>
             <w:r>
               <w:t>Balance_amount</w:t>
             </w:r>
-            <w:proofErr w:type="spellEnd"/>
           </w:p>
         </w:tc>
         <w:tc>
@@ -2374,11 +2463,9 @@
               <w:pStyle w:val="ListParagraph"/>
               <w:ind w:left="0"/>
             </w:pPr>
-            <w:proofErr w:type="spellStart"/>
-            <w:r>
-              <w:t>memid</w:t>
-            </w:r>
-            <w:proofErr w:type="spellEnd"/>
+            <w:r>
+              <w:t>MemId</w:t>
+            </w:r>
           </w:p>
         </w:tc>
         <w:tc>
@@ -2465,7 +2552,10 @@
               <w:ind w:left="0"/>
             </w:pPr>
             <w:r>
-              <w:t>amount</w:t>
+              <w:t>A</w:t>
+            </w:r>
+            <w:r>
+              <w:t>mount</w:t>
             </w:r>
           </w:p>
         </w:tc>
@@ -2508,11 +2598,9 @@
               <w:pStyle w:val="ListParagraph"/>
               <w:ind w:left="0"/>
             </w:pPr>
-            <w:proofErr w:type="spellStart"/>
             <w:r>
               <w:t>Issued_date</w:t>
             </w:r>
-            <w:proofErr w:type="spellEnd"/>
           </w:p>
         </w:tc>
         <w:tc>
@@ -2554,11 +2642,9 @@
               <w:pStyle w:val="ListParagraph"/>
               <w:ind w:left="0"/>
             </w:pPr>
-            <w:proofErr w:type="spellStart"/>
             <w:r>
               <w:t>Closing_date</w:t>
             </w:r>
-            <w:proofErr w:type="spellEnd"/>
           </w:p>
         </w:tc>
         <w:tc>
@@ -2600,11 +2686,9 @@
               <w:pStyle w:val="ListParagraph"/>
               <w:ind w:left="0"/>
             </w:pPr>
-            <w:proofErr w:type="spellStart"/>
             <w:r>
               <w:t>No_of_EMI</w:t>
             </w:r>
-            <w:proofErr w:type="spellEnd"/>
           </w:p>
         </w:tc>
         <w:tc>
@@ -2646,11 +2730,9 @@
               <w:pStyle w:val="ListParagraph"/>
               <w:ind w:left="0"/>
             </w:pPr>
-            <w:proofErr w:type="spellStart"/>
             <w:r>
               <w:t>Bank_transaction_id</w:t>
             </w:r>
-            <w:proofErr w:type="spellEnd"/>
           </w:p>
         </w:tc>
         <w:tc>
@@ -2693,7 +2775,10 @@
               <w:ind w:left="0"/>
             </w:pPr>
             <w:r>
-              <w:t>status</w:t>
+              <w:t>S</w:t>
+            </w:r>
+            <w:r>
+              <w:t>tatus</w:t>
             </w:r>
           </w:p>
         </w:tc>
@@ -2736,11 +2821,9 @@
               <w:pStyle w:val="ListParagraph"/>
               <w:ind w:left="0"/>
             </w:pPr>
-            <w:proofErr w:type="spellStart"/>
             <w:r>
               <w:t>parent_loan_id</w:t>
             </w:r>
-            <w:proofErr w:type="spellEnd"/>
           </w:p>
         </w:tc>
         <w:tc>
@@ -2782,11 +2865,9 @@
               <w:pStyle w:val="ListParagraph"/>
               <w:ind w:left="0"/>
             </w:pPr>
-            <w:proofErr w:type="spellStart"/>
             <w:r>
               <w:t>parent_loan_bal_transfer</w:t>
             </w:r>
-            <w:proofErr w:type="spellEnd"/>
           </w:p>
         </w:tc>
         <w:tc>
@@ -2855,89 +2936,212 @@
       </w:r>
     </w:p>
     <w:p>
-      <w:r>
-        <w:t xml:space="preserve">select * from </w:t>
-      </w:r>
-      <w:proofErr w:type="spellStart"/>
-      <w:r>
-        <w:t>table_group</w:t>
-      </w:r>
-      <w:proofErr w:type="spellEnd"/>
-      <w:r>
-        <w:t>;</w:t>
+      <w:pPr>
+        <w:pStyle w:val="ListParagraph"/>
+        <w:numPr>
+          <w:ilvl w:val="0"/>
+          <w:numId w:val="10"/>
+        </w:numPr>
+      </w:pPr>
+      <w:r>
+        <w:t>CREATE TABLE table_group (id varchar(10) NOT NULL, name varchar(30) NOT NULL, organizerid varchar(10) NOT NULL, deposit int, roi int, PRIMARY KEY (</w:t>
+      </w:r>
+      <w:r>
+        <w:t>id</w:t>
+      </w:r>
+      <w:r>
+        <w:t>) );</w:t>
       </w:r>
     </w:p>
     <w:p>
-      <w:r>
-        <w:t xml:space="preserve">select * from </w:t>
-      </w:r>
-      <w:proofErr w:type="spellStart"/>
-      <w:r>
-        <w:t>table_member</w:t>
-      </w:r>
-      <w:proofErr w:type="spellEnd"/>
-      <w:r>
-        <w:t>;</w:t>
-      </w:r>
-    </w:p>
-    <w:p/>
-    <w:p/>
-    <w:p>
-      <w:r>
-        <w:t>select * from table_m2m_grp_mem;</w:t>
+      <w:pPr>
+        <w:pStyle w:val="ListParagraph"/>
+        <w:numPr>
+          <w:ilvl w:val="0"/>
+          <w:numId w:val="10"/>
+        </w:numPr>
+      </w:pPr>
+      <w:r>
+        <w:t>select * from table_</w:t>
+      </w:r>
+      <w:proofErr w:type="gramStart"/>
+      <w:r>
+        <w:t>group;</w:t>
+      </w:r>
+      <w:proofErr w:type="gramEnd"/>
+      <w:r>
+        <w:t xml:space="preserve"> </w:t>
       </w:r>
     </w:p>
     <w:p>
-      <w:r>
-        <w:t>#drop table table_m2m_grp_mem;</w:t>
-      </w:r>
+      <w:pPr>
+        <w:pStyle w:val="ListParagraph"/>
+      </w:pPr>
     </w:p>
     <w:p>
-      <w:r>
-        <w:t xml:space="preserve">CREATE TABLE table_m2m_grp_mem (groupid varchar(255) NOT NULL, </w:t>
-      </w:r>
-      <w:proofErr w:type="spellStart"/>
-      <w:r>
-        <w:t>groupstatus</w:t>
-      </w:r>
-      <w:proofErr w:type="spellEnd"/>
-      <w:r>
-        <w:t xml:space="preserve"> varchar(255),</w:t>
+      <w:pPr>
+        <w:pStyle w:val="ListParagraph"/>
+        <w:numPr>
+          <w:ilvl w:val="0"/>
+          <w:numId w:val="10"/>
+        </w:numPr>
+      </w:pPr>
+      <w:r>
+        <w:t xml:space="preserve">CREATE TABLE table_member (id </w:t>
+      </w:r>
+      <w:proofErr w:type="gramStart"/>
+      <w:r>
+        <w:t>varchar(</w:t>
+      </w:r>
+      <w:proofErr w:type="gramEnd"/>
+      <w:r>
+        <w:t>10) NOT NULL, name varchar(30) NOT NULL, address varchar(50), email varchar(30), password varchar(30), PRIMARY KEY (id) );</w:t>
       </w:r>
     </w:p>
     <w:p>
-      <w:r>
-        <w:t xml:space="preserve">    </w:t>
-      </w:r>
-      <w:proofErr w:type="spellStart"/>
-      <w:r>
-        <w:t>memberid</w:t>
-      </w:r>
-      <w:proofErr w:type="spellEnd"/>
-      <w:r>
-        <w:t xml:space="preserve"> varchar(10) NOT NULL, </w:t>
-      </w:r>
-      <w:proofErr w:type="spellStart"/>
-      <w:r>
-        <w:t>memberstatus</w:t>
-      </w:r>
-      <w:proofErr w:type="spellEnd"/>
-      <w:r>
-        <w:t xml:space="preserve"> varchar(10), PRIMARY KEY (groupid, </w:t>
-      </w:r>
-      <w:proofErr w:type="spellStart"/>
-      <w:r>
-        <w:t>memberid</w:t>
-      </w:r>
-      <w:proofErr w:type="spellEnd"/>
-      <w:r>
-        <w:t>)</w:t>
-      </w:r>
+      <w:pPr>
+        <w:pStyle w:val="ListParagraph"/>
+        <w:numPr>
+          <w:ilvl w:val="0"/>
+          <w:numId w:val="10"/>
+        </w:numPr>
+      </w:pPr>
+      <w:r>
+        <w:t>select * from table_</w:t>
+      </w:r>
+      <w:proofErr w:type="gramStart"/>
+      <w:r>
+        <w:t>member;</w:t>
+      </w:r>
+      <w:proofErr w:type="gramEnd"/>
     </w:p>
     <w:p>
+      <w:pPr>
+        <w:pStyle w:val="ListParagraph"/>
+      </w:pPr>
+    </w:p>
+    <w:p>
+      <w:pPr>
+        <w:pStyle w:val="ListParagraph"/>
+        <w:numPr>
+          <w:ilvl w:val="0"/>
+          <w:numId w:val="10"/>
+        </w:numPr>
+      </w:pPr>
+      <w:r>
+        <w:t>select * from table_m2m_grp_</w:t>
+      </w:r>
+      <w:proofErr w:type="gramStart"/>
+      <w:r>
+        <w:t>mem;</w:t>
+      </w:r>
+      <w:proofErr w:type="gramEnd"/>
+    </w:p>
+    <w:p>
+      <w:pPr>
+        <w:pStyle w:val="ListParagraph"/>
+        <w:numPr>
+          <w:ilvl w:val="0"/>
+          <w:numId w:val="10"/>
+        </w:numPr>
+      </w:pPr>
+      <w:r>
+        <w:t>drop table table_m2m_grp_</w:t>
+      </w:r>
+      <w:proofErr w:type="gramStart"/>
+      <w:r>
+        <w:t>mem;</w:t>
+      </w:r>
+      <w:proofErr w:type="gramEnd"/>
+    </w:p>
+    <w:p>
+      <w:pPr>
+        <w:pStyle w:val="ListParagraph"/>
+        <w:numPr>
+          <w:ilvl w:val="0"/>
+          <w:numId w:val="10"/>
+        </w:numPr>
+      </w:pPr>
+      <w:r>
+        <w:t xml:space="preserve">CREATE TABLE table_m2m_grp_mem (groupid </w:t>
+      </w:r>
+      <w:proofErr w:type="gramStart"/>
+      <w:r>
+        <w:t>varchar(</w:t>
+      </w:r>
+      <w:proofErr w:type="gramEnd"/>
+      <w:r>
+        <w:t>255) NOT NULL, groupstatus varchar(255),</w:t>
+      </w:r>
+      <w:r>
+        <w:t xml:space="preserve"> </w:t>
+      </w:r>
+      <w:r>
+        <w:t>memberid varchar(10) NOT NULL, memberstatus varchar(10), PRIMARY KEY (groupid, memberid)</w:t>
+      </w:r>
+      <w:r>
+        <w:t xml:space="preserve"> </w:t>
+      </w:r>
       <w:r>
         <w:t>);</w:t>
       </w:r>
+    </w:p>
+    <w:p>
+      <w:pPr>
+        <w:pStyle w:val="ListParagraph"/>
+      </w:pPr>
+    </w:p>
+    <w:p>
+      <w:pPr>
+        <w:pStyle w:val="ListParagraph"/>
+        <w:numPr>
+          <w:ilvl w:val="0"/>
+          <w:numId w:val="10"/>
+        </w:numPr>
+      </w:pPr>
+      <w:r>
+        <w:t>CREATE TABLE table_deposit (id varchar(10) NOT NULL, memberid varchar(10) NOT NULL, groupid varchar(10), amount int NOT NULL, depositmonth varchar(10), banktxid varchar(30), loanid varchar(10), intamount int, PRIMARY KEY (id)</w:t>
+      </w:r>
+      <w:r>
+        <w:t xml:space="preserve"> </w:t>
+      </w:r>
+      <w:r>
+        <w:t>);</w:t>
+      </w:r>
+    </w:p>
+    <w:p>
+      <w:pPr>
+        <w:pStyle w:val="ListParagraph"/>
+        <w:numPr>
+          <w:ilvl w:val="0"/>
+          <w:numId w:val="10"/>
+        </w:numPr>
+      </w:pPr>
+      <w:r>
+        <w:t>drop table table_</w:t>
+      </w:r>
+      <w:proofErr w:type="gramStart"/>
+      <w:r>
+        <w:t>deposit;</w:t>
+      </w:r>
+      <w:proofErr w:type="gramEnd"/>
+    </w:p>
+    <w:p>
+      <w:pPr>
+        <w:pStyle w:val="ListParagraph"/>
+        <w:numPr>
+          <w:ilvl w:val="0"/>
+          <w:numId w:val="10"/>
+        </w:numPr>
+      </w:pPr>
+      <w:r>
+        <w:t>select * from table_</w:t>
+      </w:r>
+      <w:proofErr w:type="gramStart"/>
+      <w:r>
+        <w:t>deposit;</w:t>
+      </w:r>
+      <w:proofErr w:type="gramEnd"/>
     </w:p>
     <w:sectPr>
       <w:pgSz w:w="12240" w:h="15840"/>
@@ -3180,6 +3384,119 @@
     </w:lvl>
   </w:abstractNum>
   <w:abstractNum w:abstractNumId="2" w15:restartNumberingAfterBreak="0">
+    <w:nsid w:val="17AF40E9"/>
+    <w:multiLevelType w:val="hybridMultilevel"/>
+    <w:tmpl w:val="57747DD0"/>
+    <w:lvl w:ilvl="0" w:tplc="0409000F">
+      <w:start w:val="1"/>
+      <w:numFmt w:val="decimal"/>
+      <w:lvlText w:val="%1."/>
+      <w:lvlJc w:val="left"/>
+      <w:pPr>
+        <w:ind w:left="720" w:hanging="360"/>
+      </w:pPr>
+      <w:rPr>
+        <w:rFonts w:hint="default"/>
+      </w:rPr>
+    </w:lvl>
+    <w:lvl w:ilvl="1" w:tplc="04090003" w:tentative="1">
+      <w:start w:val="1"/>
+      <w:numFmt w:val="bullet"/>
+      <w:lvlText w:val="o"/>
+      <w:lvlJc w:val="left"/>
+      <w:pPr>
+        <w:ind w:left="1440" w:hanging="360"/>
+      </w:pPr>
+      <w:rPr>
+        <w:rFonts w:ascii="Courier New" w:hAnsi="Courier New" w:cs="Courier New" w:hint="default"/>
+      </w:rPr>
+    </w:lvl>
+    <w:lvl w:ilvl="2" w:tplc="04090005" w:tentative="1">
+      <w:start w:val="1"/>
+      <w:numFmt w:val="bullet"/>
+      <w:lvlText w:val=""/>
+      <w:lvlJc w:val="left"/>
+      <w:pPr>
+        <w:ind w:left="2160" w:hanging="360"/>
+      </w:pPr>
+      <w:rPr>
+        <w:rFonts w:ascii="Wingdings" w:hAnsi="Wingdings" w:hint="default"/>
+      </w:rPr>
+    </w:lvl>
+    <w:lvl w:ilvl="3" w:tplc="04090001" w:tentative="1">
+      <w:start w:val="1"/>
+      <w:numFmt w:val="bullet"/>
+      <w:lvlText w:val=""/>
+      <w:lvlJc w:val="left"/>
+      <w:pPr>
+        <w:ind w:left="2880" w:hanging="360"/>
+      </w:pPr>
+      <w:rPr>
+        <w:rFonts w:ascii="Symbol" w:hAnsi="Symbol" w:hint="default"/>
+      </w:rPr>
+    </w:lvl>
+    <w:lvl w:ilvl="4" w:tplc="04090003" w:tentative="1">
+      <w:start w:val="1"/>
+      <w:numFmt w:val="bullet"/>
+      <w:lvlText w:val="o"/>
+      <w:lvlJc w:val="left"/>
+      <w:pPr>
+        <w:ind w:left="3600" w:hanging="360"/>
+      </w:pPr>
+      <w:rPr>
+        <w:rFonts w:ascii="Courier New" w:hAnsi="Courier New" w:cs="Courier New" w:hint="default"/>
+      </w:rPr>
+    </w:lvl>
+    <w:lvl w:ilvl="5" w:tplc="04090005" w:tentative="1">
+      <w:start w:val="1"/>
+      <w:numFmt w:val="bullet"/>
+      <w:lvlText w:val=""/>
+      <w:lvlJc w:val="left"/>
+      <w:pPr>
+        <w:ind w:left="4320" w:hanging="360"/>
+      </w:pPr>
+      <w:rPr>
+        <w:rFonts w:ascii="Wingdings" w:hAnsi="Wingdings" w:hint="default"/>
+      </w:rPr>
+    </w:lvl>
+    <w:lvl w:ilvl="6" w:tplc="04090001" w:tentative="1">
+      <w:start w:val="1"/>
+      <w:numFmt w:val="bullet"/>
+      <w:lvlText w:val=""/>
+      <w:lvlJc w:val="left"/>
+      <w:pPr>
+        <w:ind w:left="5040" w:hanging="360"/>
+      </w:pPr>
+      <w:rPr>
+        <w:rFonts w:ascii="Symbol" w:hAnsi="Symbol" w:hint="default"/>
+      </w:rPr>
+    </w:lvl>
+    <w:lvl w:ilvl="7" w:tplc="04090003" w:tentative="1">
+      <w:start w:val="1"/>
+      <w:numFmt w:val="bullet"/>
+      <w:lvlText w:val="o"/>
+      <w:lvlJc w:val="left"/>
+      <w:pPr>
+        <w:ind w:left="5760" w:hanging="360"/>
+      </w:pPr>
+      <w:rPr>
+        <w:rFonts w:ascii="Courier New" w:hAnsi="Courier New" w:cs="Courier New" w:hint="default"/>
+      </w:rPr>
+    </w:lvl>
+    <w:lvl w:ilvl="8" w:tplc="04090005" w:tentative="1">
+      <w:start w:val="1"/>
+      <w:numFmt w:val="bullet"/>
+      <w:lvlText w:val=""/>
+      <w:lvlJc w:val="left"/>
+      <w:pPr>
+        <w:ind w:left="6480" w:hanging="360"/>
+      </w:pPr>
+      <w:rPr>
+        <w:rFonts w:ascii="Wingdings" w:hAnsi="Wingdings" w:hint="default"/>
+      </w:rPr>
+    </w:lvl>
+  </w:abstractNum>
+  <w:abstractNum w:abstractNumId="3" w15:restartNumberingAfterBreak="0">
     <w:nsid w:val="1F9265B3"/>
     <w:multiLevelType w:val="hybridMultilevel"/>
     <w:tmpl w:val="AD1CA97A"/>
@@ -3268,7 +3585,7 @@
       </w:pPr>
     </w:lvl>
   </w:abstractNum>
-  <w:abstractNum w:abstractNumId="3" w15:restartNumberingAfterBreak="0">
+  <w:abstractNum w:abstractNumId="4" w15:restartNumberingAfterBreak="0">
     <w:nsid w:val="22C16D0E"/>
     <w:multiLevelType w:val="hybridMultilevel"/>
     <w:tmpl w:val="5604441C"/>
@@ -3357,7 +3674,7 @@
       </w:pPr>
     </w:lvl>
   </w:abstractNum>
-  <w:abstractNum w:abstractNumId="4" w15:restartNumberingAfterBreak="0">
+  <w:abstractNum w:abstractNumId="5" w15:restartNumberingAfterBreak="0">
     <w:nsid w:val="435D001F"/>
     <w:multiLevelType w:val="hybridMultilevel"/>
     <w:tmpl w:val="A4DC3D16"/>
@@ -3446,7 +3763,7 @@
       </w:pPr>
     </w:lvl>
   </w:abstractNum>
-  <w:abstractNum w:abstractNumId="5" w15:restartNumberingAfterBreak="0">
+  <w:abstractNum w:abstractNumId="6" w15:restartNumberingAfterBreak="0">
     <w:nsid w:val="47ED1F70"/>
     <w:multiLevelType w:val="hybridMultilevel"/>
     <w:tmpl w:val="F1D2A9FC"/>
@@ -3535,7 +3852,7 @@
       </w:pPr>
     </w:lvl>
   </w:abstractNum>
-  <w:abstractNum w:abstractNumId="6" w15:restartNumberingAfterBreak="0">
+  <w:abstractNum w:abstractNumId="7" w15:restartNumberingAfterBreak="0">
     <w:nsid w:val="5B5F0715"/>
     <w:multiLevelType w:val="hybridMultilevel"/>
     <w:tmpl w:val="AEFA2040"/>
@@ -3624,7 +3941,7 @@
       </w:pPr>
     </w:lvl>
   </w:abstractNum>
-  <w:abstractNum w:abstractNumId="7" w15:restartNumberingAfterBreak="0">
+  <w:abstractNum w:abstractNumId="8" w15:restartNumberingAfterBreak="0">
     <w:nsid w:val="60346968"/>
     <w:multiLevelType w:val="hybridMultilevel"/>
     <w:tmpl w:val="0ED6633E"/>
@@ -3737,7 +4054,7 @@
       </w:rPr>
     </w:lvl>
   </w:abstractNum>
-  <w:abstractNum w:abstractNumId="8" w15:restartNumberingAfterBreak="0">
+  <w:abstractNum w:abstractNumId="9" w15:restartNumberingAfterBreak="0">
     <w:nsid w:val="7547751A"/>
     <w:multiLevelType w:val="hybridMultilevel"/>
     <w:tmpl w:val="1B329C74"/>
@@ -3827,31 +4144,34 @@
     </w:lvl>
   </w:abstractNum>
   <w:num w:numId="1">
-    <w:abstractNumId w:val="2"/>
+    <w:abstractNumId w:val="3"/>
   </w:num>
   <w:num w:numId="2">
-    <w:abstractNumId w:val="6"/>
+    <w:abstractNumId w:val="7"/>
   </w:num>
   <w:num w:numId="3">
     <w:abstractNumId w:val="0"/>
   </w:num>
   <w:num w:numId="4">
-    <w:abstractNumId w:val="4"/>
+    <w:abstractNumId w:val="5"/>
   </w:num>
   <w:num w:numId="5">
-    <w:abstractNumId w:val="5"/>
+    <w:abstractNumId w:val="6"/>
   </w:num>
   <w:num w:numId="6">
-    <w:abstractNumId w:val="7"/>
+    <w:abstractNumId w:val="8"/>
   </w:num>
   <w:num w:numId="7">
-    <w:abstractNumId w:val="8"/>
+    <w:abstractNumId w:val="9"/>
   </w:num>
   <w:num w:numId="8">
-    <w:abstractNumId w:val="3"/>
+    <w:abstractNumId w:val="4"/>
   </w:num>
   <w:num w:numId="9">
     <w:abstractNumId w:val="1"/>
+  </w:num>
+  <w:num w:numId="10">
+    <w:abstractNumId w:val="2"/>
   </w:num>
 </w:numbering>
 </file>

</xml_diff>

<commit_message>
Not Null values handling in response
</commit_message>
<xml_diff>
--- a/src/main/resources/docs/PiggyBankTechnicalGuide.docx
+++ b/src/main/resources/docs/PiggyBankTechnicalGuide.docx
@@ -328,13 +328,8 @@
               <w:ind w:left="0"/>
               <w:jc w:val="both"/>
             </w:pPr>
-            <w:proofErr w:type="gramStart"/>
-            <w:r>
-              <w:t>Varchar(</w:t>
-            </w:r>
-            <w:proofErr w:type="gramEnd"/>
-            <w:r>
-              <w:t>20)</w:t>
+            <w:r>
+              <w:t>Varchar(20)</w:t>
             </w:r>
           </w:p>
         </w:tc>
@@ -477,13 +472,8 @@
               <w:ind w:left="0"/>
               <w:jc w:val="both"/>
             </w:pPr>
-            <w:proofErr w:type="gramStart"/>
-            <w:r>
-              <w:t>Varchar(</w:t>
-            </w:r>
-            <w:proofErr w:type="gramEnd"/>
-            <w:r>
-              <w:t>10)</w:t>
+            <w:r>
+              <w:t>Varchar(10)</w:t>
             </w:r>
           </w:p>
         </w:tc>
@@ -604,13 +594,8 @@
               <w:ind w:left="0"/>
               <w:jc w:val="both"/>
             </w:pPr>
-            <w:proofErr w:type="gramStart"/>
-            <w:r>
-              <w:t>Varchar(</w:t>
-            </w:r>
-            <w:proofErr w:type="gramEnd"/>
-            <w:r>
-              <w:t>10)</w:t>
+            <w:r>
+              <w:t>Varchar(10)</w:t>
             </w:r>
           </w:p>
         </w:tc>
@@ -656,13 +641,8 @@
               <w:ind w:left="0"/>
               <w:jc w:val="both"/>
             </w:pPr>
-            <w:proofErr w:type="gramStart"/>
-            <w:r>
-              <w:t>Varchar(</w:t>
-            </w:r>
-            <w:proofErr w:type="gramEnd"/>
-            <w:r>
-              <w:t>30)</w:t>
+            <w:r>
+              <w:t>Varchar(30)</w:t>
             </w:r>
           </w:p>
         </w:tc>
@@ -708,13 +688,8 @@
               <w:ind w:left="0"/>
               <w:jc w:val="both"/>
             </w:pPr>
-            <w:proofErr w:type="gramStart"/>
-            <w:r>
-              <w:t>Varchar(</w:t>
-            </w:r>
-            <w:proofErr w:type="gramEnd"/>
-            <w:r>
-              <w:t>50)</w:t>
+            <w:r>
+              <w:t>Varchar(50)</w:t>
             </w:r>
           </w:p>
         </w:tc>
@@ -760,13 +735,8 @@
               <w:ind w:left="0"/>
               <w:jc w:val="both"/>
             </w:pPr>
-            <w:proofErr w:type="gramStart"/>
-            <w:r>
-              <w:t>Varchar(</w:t>
-            </w:r>
-            <w:proofErr w:type="gramEnd"/>
-            <w:r>
-              <w:t>30)</w:t>
+            <w:r>
+              <w:t>Varchar(30)</w:t>
             </w:r>
           </w:p>
         </w:tc>
@@ -812,13 +782,8 @@
               <w:ind w:left="0"/>
               <w:jc w:val="both"/>
             </w:pPr>
-            <w:proofErr w:type="gramStart"/>
-            <w:r>
-              <w:t>Varchar(</w:t>
-            </w:r>
-            <w:proofErr w:type="gramEnd"/>
-            <w:r>
-              <w:t>50)</w:t>
+            <w:r>
+              <w:t>Varchar(50)</w:t>
             </w:r>
           </w:p>
         </w:tc>
@@ -993,13 +958,8 @@
               <w:pStyle w:val="ListParagraph"/>
               <w:ind w:left="0"/>
             </w:pPr>
-            <w:proofErr w:type="gramStart"/>
-            <w:r>
-              <w:t>Varchar(</w:t>
-            </w:r>
-            <w:proofErr w:type="gramEnd"/>
-            <w:r>
-              <w:t>10)</w:t>
+            <w:r>
+              <w:t>Varchar(10)</w:t>
             </w:r>
           </w:p>
         </w:tc>
@@ -1028,13 +988,8 @@
               <w:pStyle w:val="ListParagraph"/>
               <w:ind w:left="0"/>
             </w:pPr>
-            <w:proofErr w:type="gramStart"/>
-            <w:r>
-              <w:t>Varchar(</w:t>
-            </w:r>
-            <w:proofErr w:type="gramEnd"/>
-            <w:r>
-              <w:t>10)</w:t>
+            <w:r>
+              <w:t>Varchar(10)</w:t>
             </w:r>
           </w:p>
         </w:tc>
@@ -1063,13 +1018,8 @@
               <w:pStyle w:val="ListParagraph"/>
               <w:ind w:left="0"/>
             </w:pPr>
-            <w:proofErr w:type="gramStart"/>
-            <w:r>
-              <w:t>Varchar(</w:t>
-            </w:r>
-            <w:proofErr w:type="gramEnd"/>
-            <w:r>
-              <w:t>10)</w:t>
+            <w:r>
+              <w:t>Varchar(10)</w:t>
             </w:r>
           </w:p>
         </w:tc>
@@ -1099,13 +1049,8 @@
               <w:pStyle w:val="ListParagraph"/>
               <w:ind w:left="0"/>
             </w:pPr>
-            <w:proofErr w:type="gramStart"/>
-            <w:r>
-              <w:t>Varchar(</w:t>
-            </w:r>
-            <w:proofErr w:type="gramEnd"/>
-            <w:r>
-              <w:t>10)</w:t>
+            <w:r>
+              <w:t>Varchar(10)</w:t>
             </w:r>
           </w:p>
         </w:tc>
@@ -2627,9 +2572,15 @@
             <w:pPr>
               <w:pStyle w:val="ListParagraph"/>
               <w:ind w:left="0"/>
+              <w:rPr>
+                <w:highlight w:val="yellow"/>
+              </w:rPr>
             </w:pPr>
             <w:proofErr w:type="spellStart"/>
             <w:r>
+              <w:rPr>
+                <w:highlight w:val="yellow"/>
+              </w:rPr>
               <w:t>Issued_date</w:t>
             </w:r>
             <w:proofErr w:type="spellEnd"/>
@@ -2643,8 +2594,14 @@
             <w:pPr>
               <w:pStyle w:val="ListParagraph"/>
               <w:ind w:left="0"/>
-            </w:pPr>
-            <w:r>
+              <w:rPr>
+                <w:highlight w:val="yellow"/>
+              </w:rPr>
+            </w:pPr>
+            <w:r>
+              <w:rPr>
+                <w:highlight w:val="yellow"/>
+              </w:rPr>
               <w:t>date</w:t>
             </w:r>
           </w:p>
@@ -2657,8 +2614,14 @@
             <w:pPr>
               <w:pStyle w:val="ListParagraph"/>
               <w:ind w:left="0"/>
-            </w:pPr>
-            <w:r>
+              <w:rPr>
+                <w:highlight w:val="yellow"/>
+              </w:rPr>
+            </w:pPr>
+            <w:r>
+              <w:rPr>
+                <w:highlight w:val="yellow"/>
+              </w:rPr>
               <w:t>Loan issued date.</w:t>
             </w:r>
           </w:p>
@@ -2673,9 +2636,15 @@
             <w:pPr>
               <w:pStyle w:val="ListParagraph"/>
               <w:ind w:left="0"/>
+              <w:rPr>
+                <w:highlight w:val="yellow"/>
+              </w:rPr>
             </w:pPr>
             <w:proofErr w:type="spellStart"/>
             <w:r>
+              <w:rPr>
+                <w:highlight w:val="yellow"/>
+              </w:rPr>
               <w:t>Closing_date</w:t>
             </w:r>
             <w:proofErr w:type="spellEnd"/>
@@ -2689,8 +2658,14 @@
             <w:pPr>
               <w:pStyle w:val="ListParagraph"/>
               <w:ind w:left="0"/>
-            </w:pPr>
-            <w:r>
+              <w:rPr>
+                <w:highlight w:val="yellow"/>
+              </w:rPr>
+            </w:pPr>
+            <w:r>
+              <w:rPr>
+                <w:highlight w:val="yellow"/>
+              </w:rPr>
               <w:t>date</w:t>
             </w:r>
           </w:p>
@@ -2703,8 +2678,14 @@
             <w:pPr>
               <w:pStyle w:val="ListParagraph"/>
               <w:ind w:left="0"/>
-            </w:pPr>
-            <w:r>
+              <w:rPr>
+                <w:highlight w:val="yellow"/>
+              </w:rPr>
+            </w:pPr>
+            <w:r>
+              <w:rPr>
+                <w:highlight w:val="yellow"/>
+              </w:rPr>
               <w:t>Closing date of the loan.</w:t>
             </w:r>
           </w:p>

</xml_diff>